<commit_message>
Se anade las correcciones solicitadas, faltando [unicamente el boton de regresar
</commit_message>
<xml_diff>
--- a/src/Controlador/Formatos/FormatoLicencia.docx
+++ b/src/Controlador/Formatos/FormatoLicencia.docx
@@ -1389,8 +1389,6 @@
         </w:rPr>
         <w:t>#codigo#</w:t>
       </w:r>
-      <w:bookmarkStart w:id="0" w:name="_GoBack"/>
-      <w:bookmarkEnd w:id="0"/>
       <w:r>
         <w:rPr>
           <w:bCs/>
@@ -1499,131 +1497,47 @@
           <w:bCs/>
         </w:rPr>
       </w:pPr>
-      <w:r>
-        <w:rPr>
-          <w:noProof/>
-          <w:lang w:val="en-US"/>
-        </w:rPr>
-        <mc:AlternateContent>
-          <mc:Choice Requires="wps">
-            <w:drawing>
-              <wp:anchor distT="45720" distB="45720" distL="114300" distR="114300" simplePos="0" relativeHeight="251712512" behindDoc="1" locked="0" layoutInCell="1" allowOverlap="1" wp14:anchorId="573B188E" wp14:editId="43924A8C">
-                <wp:simplePos x="0" y="0"/>
-                <wp:positionH relativeFrom="margin">
-                  <wp:posOffset>725805</wp:posOffset>
-                </wp:positionH>
-                <wp:positionV relativeFrom="paragraph">
-                  <wp:posOffset>608330</wp:posOffset>
-                </wp:positionV>
-                <wp:extent cx="3989705" cy="441960"/>
-                <wp:effectExtent l="0" t="0" r="0" b="0"/>
-                <wp:wrapNone/>
-                <wp:docPr id="20" name="Text Box 2"/>
-                <wp:cNvGraphicFramePr>
-                  <a:graphicFrameLocks xmlns:a="http://schemas.openxmlformats.org/drawingml/2006/main"/>
-                </wp:cNvGraphicFramePr>
-                <a:graphic xmlns:a="http://schemas.openxmlformats.org/drawingml/2006/main">
-                  <a:graphicData uri="http://schemas.microsoft.com/office/word/2010/wordprocessingShape">
-                    <wps:wsp>
-                      <wps:cNvSpPr txBox="1">
-                        <a:spLocks noChangeArrowheads="1"/>
-                      </wps:cNvSpPr>
-                      <wps:spPr bwMode="auto">
-                        <a:xfrm>
-                          <a:off x="0" y="0"/>
-                          <a:ext cx="3989705" cy="441960"/>
-                        </a:xfrm>
-                        <a:prstGeom prst="rect">
-                          <a:avLst/>
-                        </a:prstGeom>
-                        <a:solidFill>
-                          <a:srgbClr val="FFFFFF"/>
-                        </a:solidFill>
-                        <a:ln w="9525">
-                          <a:noFill/>
-                          <a:miter lim="800000"/>
-                          <a:headEnd/>
-                          <a:tailEnd/>
-                        </a:ln>
-                      </wps:spPr>
-                      <wps:txbx>
-                        <w:txbxContent>
-                          <w:p>
-                            <w:r>
-                              <w:t>Comprobante de pago para adquirir la licencia vehicular de tipo a en el estado de Veracruz</w:t>
-                            </w:r>
-                          </w:p>
-                        </w:txbxContent>
-                      </wps:txbx>
-                      <wps:bodyPr rot="0" vert="horz" wrap="square" lIns="91440" tIns="45720" rIns="91440" bIns="45720" anchor="t" anchorCtr="0">
-                        <a:noAutofit/>
-                      </wps:bodyPr>
-                    </wps:wsp>
-                  </a:graphicData>
-                </a:graphic>
-                <wp14:sizeRelH relativeFrom="margin">
-                  <wp14:pctWidth>0</wp14:pctWidth>
-                </wp14:sizeRelH>
-                <wp14:sizeRelV relativeFrom="margin">
-                  <wp14:pctHeight>0</wp14:pctHeight>
-                </wp14:sizeRelV>
-              </wp:anchor>
-            </w:drawing>
-          </mc:Choice>
-          <mc:Fallback>
-            <w:pict>
-              <v:shape w14:anchorId="573B188E" id="_x0000_s1031" type="#_x0000_t202" style="position:absolute;left:0;text-align:left;margin-left:57.15pt;margin-top:47.9pt;width:314.15pt;height:34.8pt;z-index:-251603968;visibility:visible;mso-wrap-style:square;mso-width-percent:0;mso-height-percent:0;mso-wrap-distance-left:9pt;mso-wrap-distance-top:3.6pt;mso-wrap-distance-right:9pt;mso-wrap-distance-bottom:3.6pt;mso-position-horizontal:absolute;mso-position-horizontal-relative:margin;mso-position-vertical:absolute;mso-position-vertical-relative:text;mso-width-percent:0;mso-height-percent:0;mso-width-relative:margin;mso-height-relative:margin;v-text-anchor:top" o:gfxdata="UEsDBBQABgAIAAAAIQC2gziS/gAAAOEBAAATAAAAW0NvbnRlbnRfVHlwZXNdLnhtbJSRQU7DMBBF 90jcwfIWJU67QAgl6YK0S0CoHGBkTxKLZGx5TGhvj5O2G0SRWNoz/78nu9wcxkFMGNg6quQqL6RA 0s5Y6ir5vt9lD1JwBDIwOMJKHpHlpr69KfdHjyxSmriSfYz+USnWPY7AufNIadK6MEJMx9ApD/oD OlTrorhX2lFEilmcO2RdNtjC5xDF9pCuTyYBB5bi6bQ4syoJ3g9WQ0ymaiLzg5KdCXlKLjvcW893 SUOqXwnz5DrgnHtJTxOsQfEKIT7DmDSUCaxw7Rqn8787ZsmRM9e2VmPeBN4uqYvTtW7jvijg9N/y JsXecLq0q+WD6m8AAAD//wMAUEsDBBQABgAIAAAAIQA4/SH/1gAAAJQBAAALAAAAX3JlbHMvLnJl bHOkkMFqwzAMhu+DvYPRfXGawxijTi+j0GvpHsDYimMaW0Yy2fr2M4PBMnrbUb/Q94l/f/hMi1qR JVI2sOt6UJgd+ZiDgffL8ekFlFSbvV0oo4EbChzGx4f9GRdb25HMsYhqlCwG5lrLq9biZkxWOiqY 22YiTra2kYMu1l1tQD30/bPm3wwYN0x18gb45AdQl1tp5j/sFB2T0FQ7R0nTNEV3j6o9feQzro1i OWA14Fm+Q8a1a8+Bvu/d/dMb2JY5uiPbhG/ktn4cqGU/er3pcvwCAAD//wMAUEsDBBQABgAIAAAA IQAsblkxIwIAACMEAAAOAAAAZHJzL2Uyb0RvYy54bWysU9uO2yAQfa/Uf0C8N3bSZDe24qy22aaq tL1Iu/0AjHGMCgwFEjv9+h1wkkbbt6o8IGCGw5lzhtXdoBU5COclmIpOJzklwnBopNlV9Mfz9t2S Eh+YaZgCIyp6FJ7erd++WfW2FDPoQDXCEQQxvuxtRbsQbJllnndCMz8BKwwGW3CaBdy6XdY41iO6 Vtksz2+yHlxjHXDhPZ4+jEG6TvhtK3j41rZeBKIqitxCml2a6zhn6xUrd47ZTvITDfYPLDSTBh+9 QD2wwMjeyb+gtOQOPLRhwkFn0LaSi1QDVjPNX1Xz1DErUi0ojrcXmfz/g+VfD98dkU1FZyiPYRo9 ehZDIB9gILMoT299iVlPFvPCgMdocyrV20fgPz0xsOmY2Yl756DvBGuQ3jTezK6ujjg+gtT9F2jw GbYPkICG1umoHapBEB15HC/WRCocD98Xy+I2X1DCMTafT4ub5F3GyvNt63z4JECTuKioQ+sTOjs8 +hDZsPKcEh/zoGSzlUqljdvVG+XIgWGbbNNIBbxKU4b0FS0Ws0VCNhDvpw7SMmAbK6kruszjGBsr qvHRNCklMKnGNTJR5iRPVGTUJgz1kIxYnFWvoTmiXg7GrsVfhosO3G9KeuzYivpfe+YEJeqzQc2L 6XweWzxt5ovbaKi7jtTXEWY4QlU0UDIuNyF9iyiHgXv0ppVJtmjiyOREGTsxqXn6NbHVr/cp68/f Xr8AAAD//wMAUEsDBBQABgAIAAAAIQBYxAu23gAAAAoBAAAPAAAAZHJzL2Rvd25yZXYueG1sTI/N TsMwEITvSLyDtUhcEHVa8kPTOBUggbi29AE2sZtEjddR7Dbp27Oc6HE0o5lviu1se3Exo+8cKVgu IhCGaqc7ahQcfj6fX0H4gKSxd2QUXI2HbXl/V2Cu3UQ7c9mHRnAJ+RwVtCEMuZS+bo1Fv3CDIfaO brQYWI6N1CNOXG57uYqiVFrsiBdaHMxHa+rT/mwVHL+np2Q9VV/hkO3i9B27rHJXpR4f5rcNiGDm 8B+GP3xGh5KZKncm7UXPehm/cFTBOuELHMjiVQqiYidNYpBlIW8vlL8AAAD//wMAUEsBAi0AFAAG AAgAAAAhALaDOJL+AAAA4QEAABMAAAAAAAAAAAAAAAAAAAAAAFtDb250ZW50X1R5cGVzXS54bWxQ SwECLQAUAAYACAAAACEAOP0h/9YAAACUAQAACwAAAAAAAAAAAAAAAAAvAQAAX3JlbHMvLnJlbHNQ SwECLQAUAAYACAAAACEALG5ZMSMCAAAjBAAADgAAAAAAAAAAAAAAAAAuAgAAZHJzL2Uyb0RvYy54 bWxQSwECLQAUAAYACAAAACEAWMQLtt4AAAAKAQAADwAAAAAAAAAAAAAAAAB9BAAAZHJzL2Rvd25y ZXYueG1sUEsFBgAAAAAEAAQA8wAAAIgFAAAAAA== " stroked="f">
-                <v:textbox>
-                  <w:txbxContent>
-                    <w:p>
-                      <w:r>
-                        <w:t>Comprobante de pago para adquirir la licencia vehicular de tipo a en el estado de Veracruz</w:t>
-                      </w:r>
-                    </w:p>
-                  </w:txbxContent>
-                </v:textbox>
-                <w10:wrap anchorx="margin"/>
-              </v:shape>
-            </w:pict>
-          </mc:Fallback>
-        </mc:AlternateContent>
-      </w:r>
-      <w:r>
-        <w:rPr>
-          <w:bCs/>
-        </w:rPr>
-        <w:br/>
-      </w:r>
-      <w:r>
-        <w:rPr>
-          <w:bCs/>
-        </w:rPr>
-        <w:br/>
-      </w:r>
-      <w:r>
-        <w:rPr>
-          <w:bCs/>
-        </w:rPr>
-        <w:br/>
-      </w:r>
-      <w:r>
-        <w:rPr>
-          <w:bCs/>
-        </w:rPr>
-        <w:br/>
-      </w:r>
-      <w:r>
-        <w:rPr>
-          <w:bCs/>
-        </w:rPr>
-        <w:br/>
-      </w:r>
     </w:p>
     <w:p>
       <w:pPr>
         <w:ind w:left="1416"/>
         <w:rPr>
           <w:bCs/>
+        </w:rPr>
+      </w:pPr>
+    </w:p>
+    <w:p>
+      <w:pPr>
+        <w:ind w:left="1416"/>
+        <w:rPr>
+          <w:bCs/>
+        </w:rPr>
+      </w:pPr>
+    </w:p>
+    <w:p>
+      <w:r>
+        <w:t xml:space="preserve">                         Comprobante de pago para adquirir la </w:t>
+      </w:r>
+      <w:r>
+        <w:rPr>
+          <w:bCs/>
+        </w:rPr>
+        <w:t>#concepto#</w:t>
+      </w:r>
+    </w:p>
+    <w:p>
+      <w:pPr>
+        <w:ind w:left="708"/>
+      </w:pPr>
+      <w:r>
+        <w:t xml:space="preserve">           en el estado de Veracruz.</w:t>
+      </w:r>
+    </w:p>
+    <w:p>
+      <w:pPr>
+        <w:jc w:val="center"/>
+        <w:rPr>
+          <w:b/>
         </w:rPr>
       </w:pPr>
     </w:p>
@@ -1634,14 +1548,8 @@
           <w:b/>
         </w:rPr>
       </w:pPr>
-    </w:p>
-    <w:p>
-      <w:pPr>
-        <w:jc w:val="center"/>
-        <w:rPr>
-          <w:b/>
-        </w:rPr>
-      </w:pPr>
+      <w:bookmarkStart w:id="0" w:name="_GoBack"/>
+      <w:bookmarkEnd w:id="0"/>
       <w:r>
         <w:rPr>
           <w:b/>

</xml_diff>